<commit_message>
Beginning of Class Tuesday
</commit_message>
<xml_diff>
--- a/Use Case Documents/Server Use Case Documents/Server Enable User.docx
+++ b/Use Case Documents/Server Use Case Documents/Server Enable User.docx
@@ -38,8 +38,9 @@
             <w:tcW w:w="6048" w:type="dxa"/>
           </w:tcPr>
           <w:p>
-            <w:bookmarkStart w:id="0" w:name="_GoBack"/>
-            <w:bookmarkEnd w:id="0"/>
+            <w:r>
+              <w:t>Enable User</w:t>
+            </w:r>
           </w:p>
         </w:tc>
       </w:tr>
@@ -68,7 +69,11 @@
           <w:tcPr>
             <w:tcW w:w="6048" w:type="dxa"/>
           </w:tcPr>
-          <w:p/>
+          <w:p>
+            <w:r>
+              <w:t xml:space="preserve">Enables a previously disabled user </w:t>
+            </w:r>
+          </w:p>
         </w:tc>
       </w:tr>
       <w:tr>
@@ -136,6 +141,21 @@
                 <w:numId w:val="6"/>
               </w:numPr>
             </w:pPr>
+            <w:r>
+              <w:t>Service is started</w:t>
+            </w:r>
+          </w:p>
+          <w:p>
+            <w:pPr>
+              <w:pStyle w:val="ListParagraph"/>
+              <w:numPr>
+                <w:ilvl w:val="0"/>
+                <w:numId w:val="6"/>
+              </w:numPr>
+            </w:pPr>
+            <w:r>
+              <w:t>User account is disabled</w:t>
+            </w:r>
           </w:p>
         </w:tc>
       </w:tr>
@@ -172,6 +192,9 @@
                 <w:numId w:val="7"/>
               </w:numPr>
             </w:pPr>
+            <w:r>
+              <w:t>Administrator selects user account and selects “Enable User”</w:t>
+            </w:r>
           </w:p>
         </w:tc>
       </w:tr>
@@ -208,6 +231,8 @@
                 <w:numId w:val="5"/>
               </w:numPr>
             </w:pPr>
+            <w:bookmarkStart w:id="0" w:name="_GoBack"/>
+            <w:bookmarkEnd w:id="0"/>
           </w:p>
         </w:tc>
       </w:tr>
@@ -284,6 +309,9 @@
                 <w:numId w:val="3"/>
               </w:numPr>
             </w:pPr>
+            <w:r>
+              <w:t>User account is enabled</w:t>
+            </w:r>
           </w:p>
         </w:tc>
       </w:tr>
@@ -320,6 +348,9 @@
                 <w:numId w:val="4"/>
               </w:numPr>
             </w:pPr>
+            <w:r>
+              <w:t>Only the administrator should be able to enable a user.</w:t>
+            </w:r>
           </w:p>
         </w:tc>
       </w:tr>

</xml_diff>